<commit_message>
change topic to lip reading; add some refference and write a document
</commit_message>
<xml_diff>
--- a/Research Proposal for prediction post gusture.docx
+++ b/Research Proposal for prediction post gusture.docx
@@ -24,7 +24,7 @@
           <w:sz w:val="36"/>
           <w:szCs w:val="36"/>
         </w:rPr>
-        <w:t>Research Proposal: Creating a Virtual Human that Mimics Human Pose Gestures</w:t>
+        <w:t>Research Proposal: Lip Reading in English Using Machine Learning and Computer Vision</w:t>
       </w:r>
     </w:p>
     <w:p>
@@ -52,29 +52,21 @@
         </w:rPr>
         <w:t xml:space="preserve">Title: </w:t>
       </w:r>
-    </w:p>
-    <w:p>
-      <w:pPr>
-        <w:numPr>
-          <w:numId w:val="0"/>
-        </w:numPr>
-        <w:rPr>
-          <w:rFonts w:hint="default"/>
-        </w:rPr>
-      </w:pPr>
-      <w:r>
-        <w:rPr>
-          <w:rFonts w:hint="default"/>
-        </w:rPr>
-        <w:t>Creating a Virtual Human that Mimics Human Pose Gestures</w:t>
-      </w:r>
-    </w:p>
-    <w:p>
-      <w:pPr>
-        <w:rPr>
-          <w:rFonts w:hint="default"/>
-        </w:rPr>
-      </w:pPr>
+      <w:bookmarkStart w:id="0" w:name="_GoBack"/>
+      <w:bookmarkEnd w:id="0"/>
+    </w:p>
+    <w:p>
+      <w:pPr>
+        <w:rPr>
+          <w:rFonts w:hint="default"/>
+        </w:rPr>
+      </w:pPr>
+      <w:r>
+        <w:rPr>
+          <w:rFonts w:hint="default"/>
+        </w:rPr>
+        <w:t>Lip Reading in English Using Machine Learning and Computer Vision</w:t>
+      </w:r>
     </w:p>
     <w:p>
       <w:pPr>
@@ -101,7 +93,7 @@
         <w:rPr>
           <w:rFonts w:hint="default"/>
         </w:rPr>
-        <w:t>The creation of a virtual human that can accurately mimic human pose gestures has significant applications in various fields, including human-computer interaction, virtual reality, and entertainment. This research project aims to develop a novel approach for predicting and recreating non-mute human behavior in a virtual environment, providing valuable insights for enhancing user experiences and human-avatar interactions.</w:t>
+        <w:t>This research project aims to develop a lip reading system for the English language by leveraging machine learning and computer vision techniques. The primary objective is to enhance communication accessibility for the hearing impaired and explore applications in transcription, human-computer interaction, and security.g valuable insights for enhancing user experiences and human-avatar interactions.</w:t>
       </w:r>
     </w:p>
     <w:p>
@@ -136,15 +128,8 @@
         <w:rPr>
           <w:rFonts w:hint="default"/>
         </w:rPr>
-        <w:t>How can machine learning and computer vision techniques be leveraged to predict and recreate human pose gestures in a virtual human, enabling realistic and responsive interactions?</w:t>
-      </w:r>
-    </w:p>
-    <w:p>
-      <w:pPr>
-        <w:rPr>
-          <w:rFonts w:hint="default"/>
-        </w:rPr>
-      </w:pPr>
+        <w:t>How can machine learning and computer vision be used to accurately recognize and transcribe spoken English words from lip movements in real-time?</w:t>
+      </w:r>
     </w:p>
     <w:p>
       <w:pPr>
@@ -226,13 +211,7 @@
         <w:rPr>
           <w:rFonts w:hint="default"/>
         </w:rPr>
-        <w:t>Develop a novel approach for predicting and recreating human pose gestures in real-time.</w:t>
-      </w:r>
-      <w:r>
-        <w:rPr>
-          <w:rFonts w:hint="default"/>
-        </w:rPr>
-        <w:t xml:space="preserve"> (key problem)</w:t>
+        <w:t>Develop a novel approach for predicting and recreating human pose gestures in real-time. (key problem)</w:t>
       </w:r>
     </w:p>
     <w:p>
@@ -328,27 +307,7 @@
         <w:rPr>
           <w:rFonts w:hint="default"/>
         </w:rPr>
-        <w:t xml:space="preserve">Review and implement state-of-the-art pose estimation models (e.g., PoseNet, </w:t>
-      </w:r>
-      <w:bookmarkStart w:id="0" w:name="_GoBack"/>
-      <w:r>
-        <w:rPr>
-          <w:rFonts w:hint="default"/>
-        </w:rPr>
-        <w:t>OpenPose</w:t>
-      </w:r>
-      <w:bookmarkEnd w:id="0"/>
-      <w:r>
-        <w:rPr>
-          <w:rFonts w:hint="default"/>
-        </w:rPr>
-        <w:t>,Mediapipe netControl</w:t>
-      </w:r>
-      <w:r>
-        <w:rPr>
-          <w:rFonts w:hint="default"/>
-        </w:rPr>
-        <w:t>).</w:t>
+        <w:t>Review and implement state-of-the-art pose estimation models (e.g., PoseNet, OpenPose,Mediapipe netControl).</w:t>
       </w:r>
     </w:p>
     <w:p>
@@ -424,13 +383,7 @@
         <w:rPr>
           <w:rFonts w:hint="default"/>
         </w:rPr>
-        <w:t>C. Prediction and Real-time Mimicry:</w:t>
-      </w:r>
-      <w:r>
-        <w:rPr>
-          <w:rFonts w:hint="default"/>
-        </w:rPr>
-        <w:t>(possibility)</w:t>
+        <w:t>C. Prediction and Real-time Mimicry:(possibility)</w:t>
       </w:r>
     </w:p>
     <w:p>
@@ -540,6 +493,23 @@
         </w:rPr>
         <w:t>(I find this research proposal quite extensive, so I'm exploring ways to break it down into manageable components. For instance, I'm considering focusing on hand gesture recognition as one achievable aspect of the larger project )</w:t>
       </w:r>
+    </w:p>
+    <w:p/>
+    <w:p>
+      <w:pPr>
+        <w:pStyle w:val="7"/>
+        <w:keepNext w:val="0"/>
+        <w:keepLines w:val="0"/>
+        <w:widowControl/>
+        <w:suppressLineNumbers w:val="0"/>
+      </w:pPr>
+    </w:p>
+    <w:p>
+      <w:pPr>
+        <w:rPr>
+          <w:rFonts w:hint="default"/>
+        </w:rPr>
+      </w:pPr>
     </w:p>
     <w:p/>
     <w:sectPr>
@@ -577,7 +547,7 @@
   <w:docDefaults>
     <w:rPrDefault>
       <w:rPr>
-        <w:rFonts w:asciiTheme="minorHAnsi" w:hAnsiTheme="minorHAnsi" w:eastAsiaTheme="minorEastAsia" w:cstheme="minorBidi"/>
+        <w:rFonts w:ascii="Times New Roman" w:hAnsi="Times New Roman" w:eastAsia="宋体" w:cs="Times New Roman"/>
       </w:rPr>
     </w:rPrDefault>
     <w:pPrDefault/>
@@ -845,7 +815,7 @@
     <w:name w:val="heading 1"/>
     <w:basedOn w:val="1"/>
     <w:next w:val="1"/>
-    <w:link w:val="7"/>
+    <w:link w:val="8"/>
     <w:qFormat/>
     <w:uiPriority w:val="0"/>
     <w:pPr>
@@ -920,7 +890,39 @@
       </w:tblCellMar>
     </w:tblPr>
   </w:style>
-  <w:style w:type="character" w:customStyle="1" w:styleId="7">
+  <w:style w:type="paragraph" w:styleId="7">
+    <w:name w:val="HTML Preformatted"/>
+    <w:uiPriority w:val="0"/>
+    <w:pPr>
+      <w:tabs>
+        <w:tab w:val="left" w:pos="916"/>
+        <w:tab w:val="left" w:pos="1832"/>
+        <w:tab w:val="left" w:pos="2748"/>
+        <w:tab w:val="left" w:pos="3664"/>
+        <w:tab w:val="left" w:pos="4580"/>
+        <w:tab w:val="left" w:pos="5496"/>
+        <w:tab w:val="left" w:pos="6412"/>
+        <w:tab w:val="left" w:pos="7328"/>
+        <w:tab w:val="left" w:pos="8244"/>
+        <w:tab w:val="left" w:pos="9160"/>
+        <w:tab w:val="left" w:pos="10076"/>
+        <w:tab w:val="left" w:pos="10992"/>
+        <w:tab w:val="left" w:pos="11908"/>
+        <w:tab w:val="left" w:pos="12824"/>
+        <w:tab w:val="left" w:pos="13740"/>
+        <w:tab w:val="left" w:pos="14656"/>
+      </w:tabs>
+      <w:jc w:val="left"/>
+    </w:pPr>
+    <w:rPr>
+      <w:rFonts w:hint="eastAsia" w:ascii="宋体" w:hAnsi="宋体" w:eastAsia="宋体" w:cs="宋体"/>
+      <w:kern w:val="0"/>
+      <w:sz w:val="24"/>
+      <w:szCs w:val="24"/>
+      <w:lang w:val="en-US" w:eastAsia="zh-CN" w:bidi="ar"/>
+    </w:rPr>
+  </w:style>
+  <w:style w:type="character" w:customStyle="1" w:styleId="8">
     <w:name w:val="Heading 1 Char"/>
     <w:link w:val="2"/>
     <w:uiPriority w:val="0"/>

</xml_diff>